<commit_message>
tradução feedback, novas linhas para o cutover
</commit_message>
<xml_diff>
--- a/connection-information/Ongoing-FeedBack-FeedSystem-IntegracaoNutrade-Satellite Connectivity Details v2.0.docx
+++ b/connection-information/Ongoing-FeedBack-FeedSystem-IntegracaoNutrade-Satellite Connectivity Details v2.0.docx
@@ -133,25 +133,7 @@
                                 <w:color w:val="FFFFFF"/>
                                 <w:sz w:val="28"/>
                               </w:rPr>
-                              <w:t xml:space="preserve">Satellite System </w:t>
-                            </w:r>
-                            <w:proofErr w:type="gramStart"/>
-                            <w:r>
-                              <w:rPr>
-                                <w:rFonts w:cs="Arial"/>
-                                <w:color w:val="FFFFFF"/>
-                                <w:sz w:val="28"/>
-                              </w:rPr>
-                              <w:t>Name :</w:t>
-                            </w:r>
-                            <w:proofErr w:type="gramEnd"/>
-                            <w:r>
-                              <w:rPr>
-                                <w:rFonts w:cs="Arial"/>
-                                <w:color w:val="FFFFFF"/>
-                                <w:sz w:val="28"/>
-                              </w:rPr>
-                              <w:t xml:space="preserve"> </w:t>
+                              <w:t xml:space="preserve">Satellite System Name : </w:t>
                             </w:r>
                             <w:r>
                               <w:rPr>
@@ -380,25 +362,7 @@
                           <w:color w:val="FFFFFF"/>
                           <w:sz w:val="28"/>
                         </w:rPr>
-                        <w:t xml:space="preserve">Satellite System </w:t>
-                      </w:r>
-                      <w:proofErr w:type="gramStart"/>
-                      <w:r>
-                        <w:rPr>
-                          <w:rFonts w:cs="Arial"/>
-                          <w:color w:val="FFFFFF"/>
-                          <w:sz w:val="28"/>
-                        </w:rPr>
-                        <w:t>Name :</w:t>
-                      </w:r>
-                      <w:proofErr w:type="gramEnd"/>
-                      <w:r>
-                        <w:rPr>
-                          <w:rFonts w:cs="Arial"/>
-                          <w:color w:val="FFFFFF"/>
-                          <w:sz w:val="28"/>
-                        </w:rPr>
-                        <w:t xml:space="preserve"> </w:t>
+                        <w:t xml:space="preserve">Satellite System Name : </w:t>
                       </w:r>
                       <w:r>
                         <w:rPr>
@@ -3235,15 +3199,7 @@
         <w:pStyle w:val="Heading1"/>
       </w:pPr>
       <w:r>
-        <w:t xml:space="preserve">Procedure to </w:t>
-      </w:r>
-      <w:proofErr w:type="spellStart"/>
-      <w:r>
-        <w:t>Estabilish</w:t>
-      </w:r>
-      <w:proofErr w:type="spellEnd"/>
-      <w:r>
-        <w:t xml:space="preserve"> Connection</w:t>
+        <w:t>Procedure to Estabilish Connection</w:t>
       </w:r>
     </w:p>
     <w:p>
@@ -3481,7 +3437,6 @@
           <w:lang w:val="en-GB"/>
         </w:rPr>
       </w:pPr>
-      <w:proofErr w:type="spellStart"/>
       <w:r>
         <w:rPr>
           <w:rFonts w:asciiTheme="minorHAnsi" w:hAnsiTheme="minorHAnsi"/>
@@ -3490,53 +3445,8 @@
           <w:szCs w:val="22"/>
           <w:lang w:val="en-GB"/>
         </w:rPr>
-        <w:t>Serviço</w:t>
-      </w:r>
-      <w:proofErr w:type="spellEnd"/>
-      <w:r>
-        <w:rPr>
-          <w:rFonts w:asciiTheme="minorHAnsi" w:hAnsiTheme="minorHAnsi"/>
-          <w:b/>
-          <w:sz w:val="22"/>
-          <w:szCs w:val="22"/>
-          <w:lang w:val="en-GB"/>
-        </w:rPr>
-        <w:t xml:space="preserve"> de </w:t>
-      </w:r>
-      <w:proofErr w:type="spellStart"/>
-      <w:r>
-        <w:rPr>
-          <w:rFonts w:asciiTheme="minorHAnsi" w:hAnsiTheme="minorHAnsi"/>
-          <w:b/>
-          <w:sz w:val="22"/>
-          <w:szCs w:val="22"/>
-          <w:lang w:val="en-GB"/>
-        </w:rPr>
-        <w:t>Integração</w:t>
-      </w:r>
-      <w:proofErr w:type="spellEnd"/>
-      <w:r>
-        <w:rPr>
-          <w:rFonts w:asciiTheme="minorHAnsi" w:hAnsiTheme="minorHAnsi"/>
-          <w:b/>
-          <w:sz w:val="22"/>
-          <w:szCs w:val="22"/>
-          <w:lang w:val="en-GB"/>
-        </w:rPr>
-        <w:t xml:space="preserve"> </w:t>
-      </w:r>
-      <w:proofErr w:type="spellStart"/>
-      <w:r>
-        <w:rPr>
-          <w:rFonts w:asciiTheme="minorHAnsi" w:hAnsiTheme="minorHAnsi"/>
-          <w:b/>
-          <w:sz w:val="22"/>
-          <w:szCs w:val="22"/>
-          <w:lang w:val="en-GB"/>
-        </w:rPr>
-        <w:t>Nutrace</w:t>
-      </w:r>
-      <w:proofErr w:type="spellEnd"/>
+        <w:t>Serviço de Integração Nutrace</w:t>
+      </w:r>
     </w:p>
     <w:p>
       <w:pPr>
@@ -3571,19 +3481,23 @@
           <w:szCs w:val="22"/>
           <w:lang w:val="en-GB"/>
         </w:rPr>
-        <w:t xml:space="preserve">Application folder: W:\Sap_Interfaces\WMAP\Integração com </w:t>
-      </w:r>
-      <w:proofErr w:type="spellStart"/>
-      <w:r>
+        <w:t>Application folder: W:\Sap_Interfaces\WMAP\Integração com Nutrace\</w:t>
+      </w:r>
+    </w:p>
+    <w:p>
+      <w:pPr>
+        <w:pStyle w:val="ListParagraph"/>
+        <w:numPr>
+          <w:ilvl w:val="0"/>
+          <w:numId w:val="16"/>
+        </w:numPr>
         <w:rPr>
           <w:rFonts w:asciiTheme="minorHAnsi" w:hAnsiTheme="minorHAnsi"/>
           <w:sz w:val="22"/>
           <w:szCs w:val="22"/>
           <w:lang w:val="en-GB"/>
         </w:rPr>
-        <w:t>Nutrace</w:t>
-      </w:r>
-      <w:proofErr w:type="spellEnd"/>
+      </w:pPr>
       <w:r>
         <w:rPr>
           <w:rFonts w:asciiTheme="minorHAnsi" w:hAnsiTheme="minorHAnsi"/>
@@ -3591,14 +3505,14 @@
           <w:szCs w:val="22"/>
           <w:lang w:val="en-GB"/>
         </w:rPr>
-        <w:t>\</w:t>
+        <w:t>Communication:</w:t>
       </w:r>
     </w:p>
     <w:p>
       <w:pPr>
         <w:pStyle w:val="ListParagraph"/>
         <w:numPr>
-          <w:ilvl w:val="0"/>
+          <w:ilvl w:val="1"/>
           <w:numId w:val="16"/>
         </w:numPr>
         <w:rPr>
@@ -3615,7 +3529,55 @@
           <w:szCs w:val="22"/>
           <w:lang w:val="en-GB"/>
         </w:rPr>
-        <w:t>Communication:</w:t>
+        <w:t>Portal Nutrace:</w:t>
+      </w:r>
+    </w:p>
+    <w:p>
+      <w:pPr>
+        <w:pStyle w:val="ListParagraph"/>
+        <w:numPr>
+          <w:ilvl w:val="2"/>
+          <w:numId w:val="16"/>
+        </w:numPr>
+        <w:rPr>
+          <w:rFonts w:asciiTheme="minorHAnsi" w:hAnsiTheme="minorHAnsi"/>
+          <w:sz w:val="22"/>
+          <w:szCs w:val="22"/>
+          <w:lang w:val="en-GB"/>
+        </w:rPr>
+      </w:pPr>
+      <w:r>
+        <w:rPr>
+          <w:rFonts w:asciiTheme="minorHAnsi" w:hAnsiTheme="minorHAnsi"/>
+          <w:sz w:val="22"/>
+          <w:szCs w:val="22"/>
+          <w:lang w:val="en-GB"/>
+        </w:rPr>
+        <w:t>Web Requests - IP Port 80 and 8080;</w:t>
+      </w:r>
+    </w:p>
+    <w:p>
+      <w:pPr>
+        <w:pStyle w:val="ListParagraph"/>
+        <w:numPr>
+          <w:ilvl w:val="2"/>
+          <w:numId w:val="16"/>
+        </w:numPr>
+        <w:rPr>
+          <w:rFonts w:asciiTheme="minorHAnsi" w:hAnsiTheme="minorHAnsi"/>
+          <w:sz w:val="22"/>
+          <w:szCs w:val="22"/>
+          <w:lang w:val="en-GB"/>
+        </w:rPr>
+      </w:pPr>
+      <w:r>
+        <w:rPr>
+          <w:rFonts w:asciiTheme="minorHAnsi" w:hAnsiTheme="minorHAnsi"/>
+          <w:sz w:val="22"/>
+          <w:szCs w:val="22"/>
+          <w:lang w:val="en-GB"/>
+        </w:rPr>
+        <w:t>MySQL database – IP Port: 3306;</w:t>
       </w:r>
     </w:p>
     <w:p>
@@ -3639,19 +3601,23 @@
           <w:szCs w:val="22"/>
           <w:lang w:val="en-GB"/>
         </w:rPr>
-        <w:t xml:space="preserve">Portal </w:t>
-      </w:r>
-      <w:proofErr w:type="spellStart"/>
-      <w:r>
+        <w:t>FeedSystem (Estoque):</w:t>
+      </w:r>
+    </w:p>
+    <w:p>
+      <w:pPr>
+        <w:pStyle w:val="ListParagraph"/>
+        <w:numPr>
+          <w:ilvl w:val="2"/>
+          <w:numId w:val="16"/>
+        </w:numPr>
         <w:rPr>
           <w:rFonts w:asciiTheme="minorHAnsi" w:hAnsiTheme="minorHAnsi"/>
           <w:sz w:val="22"/>
           <w:szCs w:val="22"/>
           <w:lang w:val="en-GB"/>
         </w:rPr>
-        <w:t>Nutrace</w:t>
-      </w:r>
-      <w:proofErr w:type="spellEnd"/>
+      </w:pPr>
       <w:r>
         <w:rPr>
           <w:rFonts w:asciiTheme="minorHAnsi" w:hAnsiTheme="minorHAnsi"/>
@@ -3659,16 +3625,13 @@
           <w:szCs w:val="22"/>
           <w:lang w:val="en-GB"/>
         </w:rPr>
-        <w:t>:</w:t>
-      </w:r>
-    </w:p>
-    <w:p>
-      <w:pPr>
-        <w:pStyle w:val="ListParagraph"/>
-        <w:numPr>
-          <w:ilvl w:val="2"/>
-          <w:numId w:val="16"/>
-        </w:numPr>
+        <w:t>SQL Server database</w:t>
+      </w:r>
+    </w:p>
+    <w:p>
+      <w:pPr>
+        <w:pStyle w:val="ListParagraph"/>
+        <w:ind w:left="1797"/>
         <w:rPr>
           <w:rFonts w:asciiTheme="minorHAnsi" w:hAnsiTheme="minorHAnsi"/>
           <w:sz w:val="22"/>
@@ -3676,145 +3639,14 @@
           <w:lang w:val="en-GB"/>
         </w:rPr>
       </w:pPr>
-      <w:r>
-        <w:rPr>
-          <w:rFonts w:asciiTheme="minorHAnsi" w:hAnsiTheme="minorHAnsi"/>
-          <w:sz w:val="22"/>
-          <w:szCs w:val="22"/>
-          <w:lang w:val="en-GB"/>
-        </w:rPr>
-        <w:t>Web Requests - IP Port 80 and 8080;</w:t>
-      </w:r>
-    </w:p>
-    <w:p>
-      <w:pPr>
-        <w:pStyle w:val="ListParagraph"/>
-        <w:numPr>
-          <w:ilvl w:val="2"/>
-          <w:numId w:val="16"/>
-        </w:numPr>
-        <w:rPr>
-          <w:rFonts w:asciiTheme="minorHAnsi" w:hAnsiTheme="minorHAnsi"/>
-          <w:sz w:val="22"/>
-          <w:szCs w:val="22"/>
-          <w:lang w:val="en-GB"/>
-        </w:rPr>
-      </w:pPr>
-      <w:r>
-        <w:rPr>
-          <w:rFonts w:asciiTheme="minorHAnsi" w:hAnsiTheme="minorHAnsi"/>
-          <w:sz w:val="22"/>
-          <w:szCs w:val="22"/>
-          <w:lang w:val="en-GB"/>
-        </w:rPr>
-        <w:t>MySQL database – IP Port: 3306;</w:t>
-      </w:r>
-    </w:p>
-    <w:p>
-      <w:pPr>
-        <w:pStyle w:val="ListParagraph"/>
-        <w:numPr>
-          <w:ilvl w:val="1"/>
-          <w:numId w:val="16"/>
-        </w:numPr>
-        <w:rPr>
-          <w:rFonts w:asciiTheme="minorHAnsi" w:hAnsiTheme="minorHAnsi"/>
-          <w:sz w:val="22"/>
-          <w:szCs w:val="22"/>
-          <w:lang w:val="en-GB"/>
-        </w:rPr>
-      </w:pPr>
-      <w:proofErr w:type="spellStart"/>
-      <w:r>
-        <w:rPr>
-          <w:rFonts w:asciiTheme="minorHAnsi" w:hAnsiTheme="minorHAnsi"/>
-          <w:sz w:val="22"/>
-          <w:szCs w:val="22"/>
-          <w:lang w:val="en-GB"/>
-        </w:rPr>
-        <w:t>FeedSystem</w:t>
-      </w:r>
-      <w:proofErr w:type="spellEnd"/>
-      <w:r>
-        <w:rPr>
-          <w:rFonts w:asciiTheme="minorHAnsi" w:hAnsiTheme="minorHAnsi"/>
-          <w:sz w:val="22"/>
-          <w:szCs w:val="22"/>
-          <w:lang w:val="en-GB"/>
-        </w:rPr>
-        <w:t xml:space="preserve"> (</w:t>
-      </w:r>
-      <w:proofErr w:type="spellStart"/>
-      <w:r>
-        <w:rPr>
-          <w:rFonts w:asciiTheme="minorHAnsi" w:hAnsiTheme="minorHAnsi"/>
-          <w:sz w:val="22"/>
-          <w:szCs w:val="22"/>
-          <w:lang w:val="en-GB"/>
-        </w:rPr>
-        <w:t>Estoque</w:t>
-      </w:r>
-      <w:proofErr w:type="spellEnd"/>
-      <w:r>
-        <w:rPr>
-          <w:rFonts w:asciiTheme="minorHAnsi" w:hAnsiTheme="minorHAnsi"/>
-          <w:sz w:val="22"/>
-          <w:szCs w:val="22"/>
-          <w:lang w:val="en-GB"/>
-        </w:rPr>
-        <w:t>):</w:t>
-      </w:r>
-    </w:p>
-    <w:p>
-      <w:pPr>
-        <w:pStyle w:val="ListParagraph"/>
-        <w:numPr>
-          <w:ilvl w:val="2"/>
-          <w:numId w:val="16"/>
-        </w:numPr>
-        <w:rPr>
-          <w:rFonts w:asciiTheme="minorHAnsi" w:hAnsiTheme="minorHAnsi"/>
-          <w:sz w:val="22"/>
-          <w:szCs w:val="22"/>
-          <w:lang w:val="en-GB"/>
-        </w:rPr>
-      </w:pPr>
-      <w:r>
-        <w:rPr>
-          <w:rFonts w:asciiTheme="minorHAnsi" w:hAnsiTheme="minorHAnsi"/>
-          <w:sz w:val="22"/>
-          <w:szCs w:val="22"/>
-          <w:lang w:val="en-GB"/>
-        </w:rPr>
-        <w:t>SQL Server database</w:t>
-      </w:r>
-      <w:bookmarkStart w:id="0" w:name="_GoBack"/>
-      <w:bookmarkEnd w:id="0"/>
-    </w:p>
-    <w:p>
-      <w:pPr>
-        <w:pStyle w:val="ListParagraph"/>
-        <w:ind w:left="1797"/>
-        <w:rPr>
-          <w:rFonts w:asciiTheme="minorHAnsi" w:hAnsiTheme="minorHAnsi"/>
-          <w:sz w:val="22"/>
-          <w:szCs w:val="22"/>
-          <w:lang w:val="en-GB"/>
-        </w:rPr>
-      </w:pPr>
     </w:p>
     <w:p>
       <w:pPr>
         <w:pStyle w:val="Heading1"/>
       </w:pPr>
       <w:r>
-        <w:t xml:space="preserve">Satellite Connectivity </w:t>
-      </w:r>
-      <w:proofErr w:type="spellStart"/>
-      <w:r>
-        <w:t>Architeture</w:t>
-      </w:r>
-      <w:proofErr w:type="spellEnd"/>
+        <w:t>Satellite Connectivity Architeture</w:t>
+      </w:r>
     </w:p>
     <w:p>
       <w:pPr>
@@ -4080,20 +3912,8 @@
           <w:szCs w:val="32"/>
           <w:lang w:val="pt-BR"/>
         </w:rPr>
-        <w:t xml:space="preserve">Integração </w:t>
-      </w:r>
-      <w:proofErr w:type="spellStart"/>
-      <w:r>
-        <w:rPr>
-          <w:rFonts w:asciiTheme="minorHAnsi" w:hAnsiTheme="minorHAnsi" w:cstheme="minorHAnsi"/>
-          <w:b/>
-          <w:sz w:val="32"/>
-          <w:szCs w:val="32"/>
-          <w:lang w:val="pt-BR"/>
-        </w:rPr>
-        <w:t>Nutrace</w:t>
-      </w:r>
-      <w:proofErr w:type="spellEnd"/>
+        <w:t>Integração Nutrace</w:t>
+      </w:r>
     </w:p>
     <w:p>
       <w:pPr>
@@ -4501,7 +4321,6 @@
           <w:szCs w:val="28"/>
         </w:rPr>
       </w:pPr>
-      <w:proofErr w:type="spellStart"/>
       <w:r>
         <w:rPr>
           <w:rFonts w:asciiTheme="minorHAnsi" w:hAnsiTheme="minorHAnsi" w:cstheme="minorHAnsi"/>
@@ -4509,29 +4328,8 @@
           <w:sz w:val="28"/>
           <w:szCs w:val="28"/>
         </w:rPr>
-        <w:t>Diagrama</w:t>
-      </w:r>
-      <w:proofErr w:type="spellEnd"/>
-      <w:r>
-        <w:rPr>
-          <w:rFonts w:asciiTheme="minorHAnsi" w:hAnsiTheme="minorHAnsi" w:cstheme="minorHAnsi"/>
-          <w:b/>
-          <w:sz w:val="28"/>
-          <w:szCs w:val="28"/>
-        </w:rPr>
-        <w:t xml:space="preserve"> dos </w:t>
-      </w:r>
-      <w:proofErr w:type="spellStart"/>
-      <w:r>
-        <w:rPr>
-          <w:rFonts w:asciiTheme="minorHAnsi" w:hAnsiTheme="minorHAnsi" w:cstheme="minorHAnsi"/>
-          <w:b/>
-          <w:sz w:val="28"/>
-          <w:szCs w:val="28"/>
-        </w:rPr>
-        <w:t>Processos</w:t>
-      </w:r>
-      <w:proofErr w:type="spellEnd"/>
+        <w:t>Diagrama dos Processos</w:t>
+      </w:r>
     </w:p>
     <w:p>
       <w:pPr>
@@ -4547,31 +4345,13 @@
           <w:b/>
         </w:rPr>
       </w:pPr>
-      <w:proofErr w:type="spellStart"/>
-      <w:r>
-        <w:rPr>
-          <w:rFonts w:asciiTheme="minorHAnsi" w:hAnsiTheme="minorHAnsi" w:cstheme="minorHAnsi"/>
-          <w:b/>
-        </w:rPr>
-        <w:t>Importação</w:t>
-      </w:r>
-      <w:proofErr w:type="spellEnd"/>
-      <w:r>
-        <w:rPr>
-          <w:rFonts w:asciiTheme="minorHAnsi" w:hAnsiTheme="minorHAnsi" w:cstheme="minorHAnsi"/>
-          <w:b/>
-        </w:rPr>
-        <w:t xml:space="preserve"> de </w:t>
-      </w:r>
-      <w:proofErr w:type="spellStart"/>
-      <w:r>
-        <w:rPr>
-          <w:rFonts w:asciiTheme="minorHAnsi" w:hAnsiTheme="minorHAnsi" w:cstheme="minorHAnsi"/>
-          <w:b/>
-        </w:rPr>
-        <w:t>Oferta</w:t>
-      </w:r>
-      <w:proofErr w:type="spellEnd"/>
+      <w:r>
+        <w:rPr>
+          <w:rFonts w:asciiTheme="minorHAnsi" w:hAnsiTheme="minorHAnsi" w:cstheme="minorHAnsi"/>
+          <w:b/>
+        </w:rPr>
+        <w:t>Importação de Oferta</w:t>
+      </w:r>
     </w:p>
     <w:p>
       <w:pPr>
@@ -4612,10 +4392,10 @@
             <v:path o:extrusionok="f" gradientshapeok="t" o:connecttype="rect"/>
             <o:lock v:ext="edit" aspectratio="t"/>
           </v:shapetype>
-          <v:shape id="_x0000_i1025" type="#_x0000_t75" style="width:410.3pt;height:303.6pt" o:ole="">
+          <v:shape id="_x0000_i1025" type="#_x0000_t75" style="width:410.25pt;height:303.75pt" o:ole="">
             <v:imagedata r:id="rId15" o:title=""/>
           </v:shape>
-          <o:OLEObject Type="Embed" ProgID="Visio.Drawing.15" ShapeID="_x0000_i1025" DrawAspect="Content" ObjectID="_1541923963" r:id="rId16"/>
+          <o:OLEObject Type="Embed" ProgID="Visio.Drawing.15" ShapeID="_x0000_i1025" DrawAspect="Content" ObjectID="_1542028030" r:id="rId16"/>
         </w:object>
       </w:r>
     </w:p>
@@ -4793,47 +4573,13 @@
           <w:b/>
         </w:rPr>
       </w:pPr>
-      <w:proofErr w:type="spellStart"/>
-      <w:r>
-        <w:rPr>
-          <w:rFonts w:asciiTheme="minorHAnsi" w:hAnsiTheme="minorHAnsi" w:cstheme="minorHAnsi"/>
-          <w:b/>
-        </w:rPr>
-        <w:t>Importação</w:t>
-      </w:r>
-      <w:proofErr w:type="spellEnd"/>
-      <w:r>
-        <w:rPr>
-          <w:rFonts w:asciiTheme="minorHAnsi" w:hAnsiTheme="minorHAnsi" w:cstheme="minorHAnsi"/>
-          <w:b/>
-        </w:rPr>
-        <w:t xml:space="preserve"> de </w:t>
-      </w:r>
-      <w:proofErr w:type="spellStart"/>
-      <w:r>
-        <w:rPr>
-          <w:rFonts w:asciiTheme="minorHAnsi" w:hAnsiTheme="minorHAnsi" w:cstheme="minorHAnsi"/>
-          <w:b/>
-        </w:rPr>
-        <w:t>Notas</w:t>
-      </w:r>
-      <w:proofErr w:type="spellEnd"/>
-      <w:r>
-        <w:rPr>
-          <w:rFonts w:asciiTheme="minorHAnsi" w:hAnsiTheme="minorHAnsi" w:cstheme="minorHAnsi"/>
-          <w:b/>
-        </w:rPr>
-        <w:t xml:space="preserve"> da </w:t>
-      </w:r>
-      <w:proofErr w:type="spellStart"/>
-      <w:r>
-        <w:rPr>
-          <w:rFonts w:asciiTheme="minorHAnsi" w:hAnsiTheme="minorHAnsi" w:cstheme="minorHAnsi"/>
-          <w:b/>
-        </w:rPr>
-        <w:t>Oferta</w:t>
-      </w:r>
-      <w:proofErr w:type="spellEnd"/>
+      <w:r>
+        <w:rPr>
+          <w:rFonts w:asciiTheme="minorHAnsi" w:hAnsiTheme="minorHAnsi" w:cstheme="minorHAnsi"/>
+          <w:b/>
+        </w:rPr>
+        <w:t>Importação de Notas da Oferta</w:t>
+      </w:r>
     </w:p>
     <w:p>
       <w:pPr>
@@ -4855,10 +4601,10 @@
           <w:rFonts w:asciiTheme="minorHAnsi" w:hAnsiTheme="minorHAnsi" w:cstheme="minorHAnsi"/>
         </w:rPr>
         <w:object w:dxaOrig="8018" w:dyaOrig="7477">
-          <v:shape id="_x0000_i1026" type="#_x0000_t75" style="width:401.65pt;height:373.9pt" o:ole="">
+          <v:shape id="_x0000_i1026" type="#_x0000_t75" style="width:402pt;height:373.5pt" o:ole="">
             <v:imagedata r:id="rId17" o:title=""/>
           </v:shape>
-          <o:OLEObject Type="Embed" ProgID="Visio.Drawing.15" ShapeID="_x0000_i1026" DrawAspect="Content" ObjectID="_1541923964" r:id="rId18"/>
+          <o:OLEObject Type="Embed" ProgID="Visio.Drawing.15" ShapeID="_x0000_i1026" DrawAspect="Content" ObjectID="_1542028031" r:id="rId18"/>
         </w:object>
       </w:r>
     </w:p>
@@ -5004,31 +4750,13 @@
           <w:b/>
         </w:rPr>
       </w:pPr>
-      <w:proofErr w:type="spellStart"/>
-      <w:r>
-        <w:rPr>
-          <w:rFonts w:asciiTheme="minorHAnsi" w:hAnsiTheme="minorHAnsi" w:cstheme="minorHAnsi"/>
-          <w:b/>
-        </w:rPr>
-        <w:t>Importação</w:t>
-      </w:r>
-      <w:proofErr w:type="spellEnd"/>
-      <w:r>
-        <w:rPr>
-          <w:rFonts w:asciiTheme="minorHAnsi" w:hAnsiTheme="minorHAnsi" w:cstheme="minorHAnsi"/>
-          <w:b/>
-        </w:rPr>
-        <w:t xml:space="preserve"> de </w:t>
-      </w:r>
-      <w:proofErr w:type="spellStart"/>
-      <w:r>
-        <w:rPr>
-          <w:rFonts w:asciiTheme="minorHAnsi" w:hAnsiTheme="minorHAnsi" w:cstheme="minorHAnsi"/>
-          <w:b/>
-        </w:rPr>
-        <w:t>Fornecedores</w:t>
-      </w:r>
-      <w:proofErr w:type="spellEnd"/>
+      <w:r>
+        <w:rPr>
+          <w:rFonts w:asciiTheme="minorHAnsi" w:hAnsiTheme="minorHAnsi" w:cstheme="minorHAnsi"/>
+          <w:b/>
+        </w:rPr>
+        <w:t>Importação de Fornecedores</w:t>
+      </w:r>
     </w:p>
     <w:p>
       <w:pPr>
@@ -5050,10 +4778,10 @@
           <w:rFonts w:asciiTheme="minorHAnsi" w:hAnsiTheme="minorHAnsi" w:cstheme="minorHAnsi"/>
         </w:rPr>
         <w:object w:dxaOrig="14178" w:dyaOrig="10386">
-          <v:shape id="_x0000_i1027" type="#_x0000_t75" style="width:462.35pt;height:337.45pt" o:ole="">
+          <v:shape id="_x0000_i1027" type="#_x0000_t75" style="width:462pt;height:337.5pt" o:ole="">
             <v:imagedata r:id="rId19" o:title=""/>
           </v:shape>
-          <o:OLEObject Type="Embed" ProgID="Visio.Drawing.15" ShapeID="_x0000_i1027" DrawAspect="Content" ObjectID="_1541923965" r:id="rId20"/>
+          <o:OLEObject Type="Embed" ProgID="Visio.Drawing.15" ShapeID="_x0000_i1027" DrawAspect="Content" ObjectID="_1542028032" r:id="rId20"/>
         </w:object>
       </w:r>
     </w:p>
@@ -5223,47 +4951,13 @@
           <w:b/>
         </w:rPr>
       </w:pPr>
-      <w:proofErr w:type="spellStart"/>
-      <w:r>
-        <w:rPr>
-          <w:rFonts w:asciiTheme="minorHAnsi" w:hAnsiTheme="minorHAnsi" w:cstheme="minorHAnsi"/>
-          <w:b/>
-        </w:rPr>
-        <w:t>Integração</w:t>
-      </w:r>
-      <w:proofErr w:type="spellEnd"/>
-      <w:r>
-        <w:rPr>
-          <w:rFonts w:asciiTheme="minorHAnsi" w:hAnsiTheme="minorHAnsi" w:cstheme="minorHAnsi"/>
-          <w:b/>
-        </w:rPr>
-        <w:t xml:space="preserve"> de </w:t>
-      </w:r>
-      <w:proofErr w:type="spellStart"/>
-      <w:r>
-        <w:rPr>
-          <w:rFonts w:asciiTheme="minorHAnsi" w:hAnsiTheme="minorHAnsi" w:cstheme="minorHAnsi"/>
-          <w:b/>
-        </w:rPr>
-        <w:t>Pedido</w:t>
-      </w:r>
-      <w:proofErr w:type="spellEnd"/>
-      <w:r>
-        <w:rPr>
-          <w:rFonts w:asciiTheme="minorHAnsi" w:hAnsiTheme="minorHAnsi" w:cstheme="minorHAnsi"/>
-          <w:b/>
-        </w:rPr>
-        <w:t xml:space="preserve"> de </w:t>
-      </w:r>
-      <w:proofErr w:type="spellStart"/>
-      <w:r>
-        <w:rPr>
-          <w:rFonts w:asciiTheme="minorHAnsi" w:hAnsiTheme="minorHAnsi" w:cstheme="minorHAnsi"/>
-          <w:b/>
-        </w:rPr>
-        <w:t>Faturamento</w:t>
-      </w:r>
-      <w:proofErr w:type="spellEnd"/>
+      <w:r>
+        <w:rPr>
+          <w:rFonts w:asciiTheme="minorHAnsi" w:hAnsiTheme="minorHAnsi" w:cstheme="minorHAnsi"/>
+          <w:b/>
+        </w:rPr>
+        <w:t>Integração de Pedido de Faturamento</w:t>
+      </w:r>
     </w:p>
     <w:p>
       <w:pPr>
@@ -5288,10 +4982,10 @@
           <w:rFonts w:asciiTheme="minorHAnsi" w:hAnsiTheme="minorHAnsi" w:cstheme="minorHAnsi"/>
         </w:rPr>
         <w:object w:dxaOrig="14873" w:dyaOrig="12484">
-          <v:shape id="_x0000_i1028" type="#_x0000_t75" style="width:494.45pt;height:415.5pt" o:ole="">
+          <v:shape id="_x0000_i1028" type="#_x0000_t75" style="width:494.25pt;height:415.5pt" o:ole="">
             <v:imagedata r:id="rId21" o:title=""/>
           </v:shape>
-          <o:OLEObject Type="Embed" ProgID="Visio.Drawing.15" ShapeID="_x0000_i1028" DrawAspect="Content" ObjectID="_1541923966" r:id="rId22"/>
+          <o:OLEObject Type="Embed" ProgID="Visio.Drawing.15" ShapeID="_x0000_i1028" DrawAspect="Content" ObjectID="_1542028033" r:id="rId22"/>
         </w:object>
       </w:r>
     </w:p>
@@ -5426,47 +5120,13 @@
           <w:b/>
         </w:rPr>
       </w:pPr>
-      <w:proofErr w:type="spellStart"/>
-      <w:r>
-        <w:rPr>
-          <w:rFonts w:asciiTheme="minorHAnsi" w:hAnsiTheme="minorHAnsi" w:cstheme="minorHAnsi"/>
-          <w:b/>
-        </w:rPr>
-        <w:t>Atualização</w:t>
-      </w:r>
-      <w:proofErr w:type="spellEnd"/>
-      <w:r>
-        <w:rPr>
-          <w:rFonts w:asciiTheme="minorHAnsi" w:hAnsiTheme="minorHAnsi" w:cstheme="minorHAnsi"/>
-          <w:b/>
-        </w:rPr>
-        <w:t xml:space="preserve"> de </w:t>
-      </w:r>
-      <w:proofErr w:type="spellStart"/>
-      <w:r>
-        <w:rPr>
-          <w:rFonts w:asciiTheme="minorHAnsi" w:hAnsiTheme="minorHAnsi" w:cstheme="minorHAnsi"/>
-          <w:b/>
-        </w:rPr>
-        <w:t>Valores</w:t>
-      </w:r>
-      <w:proofErr w:type="spellEnd"/>
-      <w:r>
-        <w:rPr>
-          <w:rFonts w:asciiTheme="minorHAnsi" w:hAnsiTheme="minorHAnsi" w:cstheme="minorHAnsi"/>
-          <w:b/>
-        </w:rPr>
-        <w:t xml:space="preserve"> </w:t>
-      </w:r>
-      <w:proofErr w:type="spellStart"/>
-      <w:r>
-        <w:rPr>
-          <w:rFonts w:asciiTheme="minorHAnsi" w:hAnsiTheme="minorHAnsi" w:cstheme="minorHAnsi"/>
-          <w:b/>
-        </w:rPr>
-        <w:t>Dólar</w:t>
-      </w:r>
-      <w:proofErr w:type="spellEnd"/>
+      <w:r>
+        <w:rPr>
+          <w:rFonts w:asciiTheme="minorHAnsi" w:hAnsiTheme="minorHAnsi" w:cstheme="minorHAnsi"/>
+          <w:b/>
+        </w:rPr>
+        <w:t>Atualização de Valores Dólar</w:t>
+      </w:r>
     </w:p>
     <w:p>
       <w:pPr>
@@ -5489,10 +5149,10 @@
           <w:rFonts w:asciiTheme="minorHAnsi" w:hAnsiTheme="minorHAnsi" w:cstheme="minorHAnsi"/>
         </w:rPr>
         <w:object w:dxaOrig="6464" w:dyaOrig="4781">
-          <v:shape id="_x0000_i1029" type="#_x0000_t75" style="width:381.7pt;height:282.8pt" o:ole="">
+          <v:shape id="_x0000_i1029" type="#_x0000_t75" style="width:381.75pt;height:282.75pt" o:ole="">
             <v:imagedata r:id="rId23" o:title=""/>
           </v:shape>
-          <o:OLEObject Type="Embed" ProgID="Visio.Drawing.15" ShapeID="_x0000_i1029" DrawAspect="Content" ObjectID="_1541923967" r:id="rId24"/>
+          <o:OLEObject Type="Embed" ProgID="Visio.Drawing.15" ShapeID="_x0000_i1029" DrawAspect="Content" ObjectID="_1542028034" r:id="rId24"/>
         </w:object>
       </w:r>
     </w:p>
@@ -5681,7 +5341,6 @@
           <w:szCs w:val="28"/>
         </w:rPr>
       </w:pPr>
-      <w:proofErr w:type="spellStart"/>
       <w:r>
         <w:rPr>
           <w:rFonts w:asciiTheme="minorHAnsi" w:hAnsiTheme="minorHAnsi" w:cstheme="minorHAnsi"/>
@@ -5689,49 +5348,8 @@
           <w:sz w:val="28"/>
           <w:szCs w:val="28"/>
         </w:rPr>
-        <w:t>Integração</w:t>
-      </w:r>
-      <w:proofErr w:type="spellEnd"/>
-      <w:r>
-        <w:rPr>
-          <w:rFonts w:asciiTheme="minorHAnsi" w:hAnsiTheme="minorHAnsi" w:cstheme="minorHAnsi"/>
-          <w:b/>
-          <w:sz w:val="28"/>
-          <w:szCs w:val="28"/>
-        </w:rPr>
-        <w:t xml:space="preserve"> </w:t>
-      </w:r>
-      <w:proofErr w:type="spellStart"/>
-      <w:r>
-        <w:rPr>
-          <w:rFonts w:asciiTheme="minorHAnsi" w:hAnsiTheme="minorHAnsi" w:cstheme="minorHAnsi"/>
-          <w:b/>
-          <w:sz w:val="28"/>
-          <w:szCs w:val="28"/>
-        </w:rPr>
-        <w:t>Nutrace</w:t>
-      </w:r>
-      <w:proofErr w:type="spellEnd"/>
-      <w:r>
-        <w:rPr>
-          <w:rFonts w:asciiTheme="minorHAnsi" w:hAnsiTheme="minorHAnsi" w:cstheme="minorHAnsi"/>
-          <w:b/>
-          <w:sz w:val="28"/>
-          <w:szCs w:val="28"/>
-        </w:rPr>
-        <w:t xml:space="preserve"> </w:t>
-      </w:r>
-      <w:proofErr w:type="spellStart"/>
-      <w:r>
-        <w:rPr>
-          <w:rFonts w:asciiTheme="minorHAnsi" w:hAnsiTheme="minorHAnsi" w:cstheme="minorHAnsi"/>
-          <w:b/>
-          <w:sz w:val="28"/>
-          <w:szCs w:val="28"/>
-        </w:rPr>
-        <w:t>Aplicação</w:t>
-      </w:r>
-      <w:proofErr w:type="spellEnd"/>
+        <w:t>Integração Nutrace Aplicação</w:t>
+      </w:r>
     </w:p>
     <w:p>
       <w:pPr>
@@ -5831,33 +5449,11 @@
           <w:rFonts w:asciiTheme="minorHAnsi" w:hAnsiTheme="minorHAnsi" w:cstheme="minorHAnsi"/>
         </w:rPr>
       </w:pPr>
-      <w:proofErr w:type="spellStart"/>
-      <w:r>
-        <w:rPr>
-          <w:rFonts w:asciiTheme="minorHAnsi" w:hAnsiTheme="minorHAnsi" w:cstheme="minorHAnsi"/>
-        </w:rPr>
-        <w:t>Requisição</w:t>
-      </w:r>
-      <w:proofErr w:type="spellEnd"/>
-      <w:r>
-        <w:rPr>
-          <w:rFonts w:asciiTheme="minorHAnsi" w:hAnsiTheme="minorHAnsi" w:cstheme="minorHAnsi"/>
-        </w:rPr>
-        <w:t xml:space="preserve"> web, </w:t>
-      </w:r>
-      <w:proofErr w:type="spellStart"/>
-      <w:r>
-        <w:rPr>
-          <w:rFonts w:asciiTheme="minorHAnsi" w:hAnsiTheme="minorHAnsi" w:cstheme="minorHAnsi"/>
-        </w:rPr>
-        <w:t>porta</w:t>
-      </w:r>
-      <w:proofErr w:type="spellEnd"/>
-      <w:r>
-        <w:rPr>
-          <w:rFonts w:asciiTheme="minorHAnsi" w:hAnsiTheme="minorHAnsi" w:cstheme="minorHAnsi"/>
-        </w:rPr>
-        <w:t xml:space="preserve"> 80 e 8080;</w:t>
+      <w:r>
+        <w:rPr>
+          <w:rFonts w:asciiTheme="minorHAnsi" w:hAnsiTheme="minorHAnsi" w:cstheme="minorHAnsi"/>
+        </w:rPr>
+        <w:t>Requisição web, porta 80 e 8080;</w:t>
       </w:r>
     </w:p>
     <w:p>
@@ -5937,33 +5533,11 @@
           <w:rFonts w:asciiTheme="minorHAnsi" w:hAnsiTheme="minorHAnsi" w:cstheme="minorHAnsi"/>
         </w:rPr>
       </w:pPr>
-      <w:proofErr w:type="spellStart"/>
-      <w:r>
-        <w:rPr>
-          <w:rFonts w:asciiTheme="minorHAnsi" w:hAnsiTheme="minorHAnsi" w:cstheme="minorHAnsi"/>
-        </w:rPr>
-        <w:t>FeedSystem</w:t>
-      </w:r>
-      <w:proofErr w:type="spellEnd"/>
-      <w:r>
-        <w:rPr>
-          <w:rFonts w:asciiTheme="minorHAnsi" w:hAnsiTheme="minorHAnsi" w:cstheme="minorHAnsi"/>
-        </w:rPr>
-        <w:t xml:space="preserve"> (</w:t>
-      </w:r>
-      <w:proofErr w:type="spellStart"/>
-      <w:r>
-        <w:rPr>
-          <w:rFonts w:asciiTheme="minorHAnsi" w:hAnsiTheme="minorHAnsi" w:cstheme="minorHAnsi"/>
-        </w:rPr>
-        <w:t>Estoque</w:t>
-      </w:r>
-      <w:proofErr w:type="spellEnd"/>
-      <w:r>
-        <w:rPr>
-          <w:rFonts w:asciiTheme="minorHAnsi" w:hAnsiTheme="minorHAnsi" w:cstheme="minorHAnsi"/>
-        </w:rPr>
-        <w:t>):</w:t>
+      <w:r>
+        <w:rPr>
+          <w:rFonts w:asciiTheme="minorHAnsi" w:hAnsiTheme="minorHAnsi" w:cstheme="minorHAnsi"/>
+        </w:rPr>
+        <w:t>FeedSystem (Estoque):</w:t>
       </w:r>
     </w:p>
     <w:p>
@@ -6007,7 +5581,6 @@
           <w:szCs w:val="28"/>
         </w:rPr>
       </w:pPr>
-      <w:proofErr w:type="spellStart"/>
       <w:r>
         <w:rPr>
           <w:rFonts w:asciiTheme="minorHAnsi" w:hAnsiTheme="minorHAnsi" w:cstheme="minorHAnsi"/>
@@ -6015,17 +5588,7 @@
           <w:sz w:val="28"/>
           <w:szCs w:val="28"/>
         </w:rPr>
-        <w:t>Telas</w:t>
-      </w:r>
-      <w:proofErr w:type="spellEnd"/>
-      <w:r>
-        <w:rPr>
-          <w:rFonts w:asciiTheme="minorHAnsi" w:hAnsiTheme="minorHAnsi" w:cstheme="minorHAnsi"/>
-          <w:b/>
-          <w:sz w:val="28"/>
-          <w:szCs w:val="28"/>
-        </w:rPr>
-        <w:t xml:space="preserve"> do Sistema</w:t>
+        <w:t>Telas do Sistema</w:t>
       </w:r>
     </w:p>
     <w:p>
@@ -6128,33 +5691,11 @@
           <w:rFonts w:asciiTheme="minorHAnsi" w:hAnsiTheme="minorHAnsi" w:cstheme="minorHAnsi"/>
         </w:rPr>
       </w:pPr>
-      <w:proofErr w:type="spellStart"/>
-      <w:r>
-        <w:rPr>
-          <w:rFonts w:asciiTheme="minorHAnsi" w:hAnsiTheme="minorHAnsi" w:cstheme="minorHAnsi"/>
-        </w:rPr>
-        <w:t>Tela</w:t>
-      </w:r>
-      <w:proofErr w:type="spellEnd"/>
-      <w:r>
-        <w:rPr>
-          <w:rFonts w:asciiTheme="minorHAnsi" w:hAnsiTheme="minorHAnsi" w:cstheme="minorHAnsi"/>
-        </w:rPr>
-        <w:t xml:space="preserve"> 1: </w:t>
-      </w:r>
-      <w:proofErr w:type="spellStart"/>
-      <w:r>
-        <w:rPr>
-          <w:rFonts w:asciiTheme="minorHAnsi" w:hAnsiTheme="minorHAnsi" w:cstheme="minorHAnsi"/>
-        </w:rPr>
-        <w:t>Tela</w:t>
-      </w:r>
-      <w:proofErr w:type="spellEnd"/>
-      <w:r>
-        <w:rPr>
-          <w:rFonts w:asciiTheme="minorHAnsi" w:hAnsiTheme="minorHAnsi" w:cstheme="minorHAnsi"/>
-        </w:rPr>
-        <w:t xml:space="preserve"> de Login.</w:t>
+      <w:r>
+        <w:rPr>
+          <w:rFonts w:asciiTheme="minorHAnsi" w:hAnsiTheme="minorHAnsi" w:cstheme="minorHAnsi"/>
+        </w:rPr>
+        <w:t>Tela 1: Tela de Login.</w:t>
       </w:r>
     </w:p>
     <w:p>
@@ -6333,20 +5874,12 @@
           <w:rFonts w:asciiTheme="minorHAnsi" w:hAnsiTheme="minorHAnsi" w:cstheme="minorHAnsi"/>
         </w:rPr>
       </w:pPr>
-      <w:proofErr w:type="spellStart"/>
       <w:r>
         <w:rPr>
           <w:rFonts w:asciiTheme="minorHAnsi" w:hAnsiTheme="minorHAnsi" w:cstheme="minorHAnsi"/>
         </w:rPr>
         <w:lastRenderedPageBreak/>
-        <w:t>Funcionalidades</w:t>
-      </w:r>
-      <w:proofErr w:type="spellEnd"/>
-      <w:r>
-        <w:rPr>
-          <w:rFonts w:asciiTheme="minorHAnsi" w:hAnsiTheme="minorHAnsi" w:cstheme="minorHAnsi"/>
-        </w:rPr>
-        <w:t>:</w:t>
+        <w:t>Funcionalidades:</w:t>
       </w:r>
     </w:p>
     <w:p>
@@ -6363,7 +5896,6 @@
           <w:b/>
         </w:rPr>
       </w:pPr>
-      <w:proofErr w:type="spellStart"/>
       <w:r>
         <w:rPr>
           <w:rFonts w:asciiTheme="minorHAnsi" w:hAnsiTheme="minorHAnsi" w:cstheme="minorHAnsi"/>
@@ -6371,7 +5903,6 @@
         </w:rPr>
         <w:t>Importar</w:t>
       </w:r>
-      <w:proofErr w:type="spellEnd"/>
     </w:p>
     <w:p>
       <w:pPr>
@@ -6431,7 +5962,6 @@
           <w:b/>
         </w:rPr>
       </w:pPr>
-      <w:proofErr w:type="spellStart"/>
       <w:r>
         <w:rPr>
           <w:rFonts w:asciiTheme="minorHAnsi" w:hAnsiTheme="minorHAnsi" w:cstheme="minorHAnsi"/>
@@ -6439,7 +5969,6 @@
         </w:rPr>
         <w:t>Integração</w:t>
       </w:r>
-      <w:proofErr w:type="spellEnd"/>
     </w:p>
     <w:p>
       <w:pPr>
@@ -6521,7 +6050,6 @@
           <w:b/>
         </w:rPr>
       </w:pPr>
-      <w:proofErr w:type="spellStart"/>
       <w:r>
         <w:rPr>
           <w:rFonts w:asciiTheme="minorHAnsi" w:hAnsiTheme="minorHAnsi" w:cstheme="minorHAnsi"/>
@@ -6529,7 +6057,6 @@
         </w:rPr>
         <w:t>Leitura</w:t>
       </w:r>
-      <w:proofErr w:type="spellEnd"/>
     </w:p>
     <w:p>
       <w:pPr>
@@ -6611,7 +6138,6 @@
           <w:b/>
         </w:rPr>
       </w:pPr>
-      <w:proofErr w:type="spellStart"/>
       <w:r>
         <w:rPr>
           <w:rFonts w:asciiTheme="minorHAnsi" w:hAnsiTheme="minorHAnsi" w:cstheme="minorHAnsi"/>
@@ -6619,7 +6145,6 @@
         </w:rPr>
         <w:t>Configuração</w:t>
       </w:r>
-      <w:proofErr w:type="spellEnd"/>
     </w:p>
     <w:p>
       <w:pPr>
@@ -6796,19 +6321,11 @@
           <w:rFonts w:asciiTheme="minorHAnsi" w:hAnsiTheme="minorHAnsi" w:cstheme="minorHAnsi"/>
         </w:rPr>
       </w:pPr>
-      <w:proofErr w:type="spellStart"/>
-      <w:r>
-        <w:rPr>
-          <w:rFonts w:asciiTheme="minorHAnsi" w:hAnsiTheme="minorHAnsi" w:cstheme="minorHAnsi"/>
-        </w:rPr>
-        <w:t>Tela</w:t>
-      </w:r>
-      <w:proofErr w:type="spellEnd"/>
-      <w:r>
-        <w:rPr>
-          <w:rFonts w:asciiTheme="minorHAnsi" w:hAnsiTheme="minorHAnsi" w:cstheme="minorHAnsi"/>
-        </w:rPr>
-        <w:t xml:space="preserve"> 2: Menu Principal.</w:t>
+      <w:r>
+        <w:rPr>
+          <w:rFonts w:asciiTheme="minorHAnsi" w:hAnsiTheme="minorHAnsi" w:cstheme="minorHAnsi"/>
+        </w:rPr>
+        <w:t>Tela 2: Menu Principal.</w:t>
       </w:r>
     </w:p>
     <w:p>
@@ -6833,47 +6350,13 @@
           <w:b/>
         </w:rPr>
       </w:pPr>
-      <w:proofErr w:type="spellStart"/>
-      <w:r>
-        <w:rPr>
-          <w:rFonts w:asciiTheme="minorHAnsi" w:hAnsiTheme="minorHAnsi" w:cstheme="minorHAnsi"/>
-          <w:b/>
-        </w:rPr>
-        <w:t>Tela</w:t>
-      </w:r>
-      <w:proofErr w:type="spellEnd"/>
-      <w:r>
-        <w:rPr>
-          <w:rFonts w:asciiTheme="minorHAnsi" w:hAnsiTheme="minorHAnsi" w:cstheme="minorHAnsi"/>
-          <w:b/>
-        </w:rPr>
-        <w:t xml:space="preserve"> de </w:t>
-      </w:r>
-      <w:proofErr w:type="spellStart"/>
-      <w:r>
-        <w:rPr>
-          <w:rFonts w:asciiTheme="minorHAnsi" w:hAnsiTheme="minorHAnsi" w:cstheme="minorHAnsi"/>
-          <w:b/>
-        </w:rPr>
-        <w:t>Importação</w:t>
-      </w:r>
-      <w:proofErr w:type="spellEnd"/>
-      <w:r>
-        <w:rPr>
-          <w:rFonts w:asciiTheme="minorHAnsi" w:hAnsiTheme="minorHAnsi" w:cstheme="minorHAnsi"/>
-          <w:b/>
-        </w:rPr>
-        <w:t xml:space="preserve"> de </w:t>
-      </w:r>
-      <w:proofErr w:type="spellStart"/>
-      <w:r>
-        <w:rPr>
-          <w:rFonts w:asciiTheme="minorHAnsi" w:hAnsiTheme="minorHAnsi" w:cstheme="minorHAnsi"/>
-          <w:b/>
-        </w:rPr>
-        <w:t>Ofertas</w:t>
-      </w:r>
-      <w:proofErr w:type="spellEnd"/>
+      <w:r>
+        <w:rPr>
+          <w:rFonts w:asciiTheme="minorHAnsi" w:hAnsiTheme="minorHAnsi" w:cstheme="minorHAnsi"/>
+          <w:b/>
+        </w:rPr>
+        <w:t>Tela de Importação de Ofertas</w:t>
+      </w:r>
     </w:p>
     <w:p>
       <w:pPr>
@@ -6938,15 +6421,7 @@
           <w:rFonts w:asciiTheme="minorHAnsi" w:hAnsiTheme="minorHAnsi" w:cstheme="minorHAnsi"/>
           <w:lang w:val="pt-BR"/>
         </w:rPr>
-        <w:t xml:space="preserve">Será </w:t>
-      </w:r>
-      <w:proofErr w:type="spellStart"/>
-      <w:r>
-        <w:rPr>
-          <w:rFonts w:asciiTheme="minorHAnsi" w:hAnsiTheme="minorHAnsi" w:cstheme="minorHAnsi"/>
-          <w:lang w:val="pt-BR"/>
-        </w:rPr>
-        <w:t>exi</w:t>
+        <w:t>Será exi</w:t>
       </w:r>
       <w:r>
         <w:rPr>
@@ -6960,15 +6435,7 @@
           <w:rFonts w:asciiTheme="minorHAnsi" w:hAnsiTheme="minorHAnsi" w:cstheme="minorHAnsi"/>
           <w:lang w:val="pt-BR"/>
         </w:rPr>
-        <w:t>o</w:t>
-      </w:r>
-      <w:proofErr w:type="spellEnd"/>
-      <w:r>
-        <w:rPr>
-          <w:rFonts w:asciiTheme="minorHAnsi" w:hAnsiTheme="minorHAnsi" w:cstheme="minorHAnsi"/>
-          <w:lang w:val="pt-BR"/>
-        </w:rPr>
-        <w:t xml:space="preserve"> o status de cada oferta importada podendo o usuário exportar o resultado em arquivo .xls.</w:t>
+        <w:t>o o status de cada oferta importada podendo o usuário exportar o resultado em arquivo .xls.</w:t>
       </w:r>
     </w:p>
     <w:p>
@@ -7124,15 +6591,7 @@
           <w:rFonts w:asciiTheme="minorHAnsi" w:hAnsiTheme="minorHAnsi" w:cstheme="minorHAnsi"/>
           <w:lang w:val="pt-BR"/>
         </w:rPr>
-        <w:t xml:space="preserve">Será </w:t>
-      </w:r>
-      <w:proofErr w:type="spellStart"/>
-      <w:r>
-        <w:rPr>
-          <w:rFonts w:asciiTheme="minorHAnsi" w:hAnsiTheme="minorHAnsi" w:cstheme="minorHAnsi"/>
-          <w:lang w:val="pt-BR"/>
-        </w:rPr>
-        <w:t>exi</w:t>
+        <w:t>Será exi</w:t>
       </w:r>
       <w:r>
         <w:rPr>
@@ -7146,15 +6605,7 @@
           <w:rFonts w:asciiTheme="minorHAnsi" w:hAnsiTheme="minorHAnsi" w:cstheme="minorHAnsi"/>
           <w:lang w:val="pt-BR"/>
         </w:rPr>
-        <w:t>o</w:t>
-      </w:r>
-      <w:proofErr w:type="spellEnd"/>
-      <w:r>
-        <w:rPr>
-          <w:rFonts w:asciiTheme="minorHAnsi" w:hAnsiTheme="minorHAnsi" w:cstheme="minorHAnsi"/>
-          <w:lang w:val="pt-BR"/>
-        </w:rPr>
-        <w:t xml:space="preserve"> o status de cada nota importada podendo o usuário exportar o resultado em arquivo .xls.</w:t>
+        <w:t>o o status de cada nota importada podendo o usuário exportar o resultado em arquivo .xls.</w:t>
       </w:r>
     </w:p>
     <w:p>
@@ -7251,7 +6702,15 @@
           <w:b/>
           <w:lang w:val="pt-BR"/>
         </w:rPr>
-        <w:t>Tela de Integração de Cadastro de Fornecedor</w:t>
+        <w:t>Integração de Cadastro de Fornecedor</w:t>
+      </w:r>
+      <w:r>
+        <w:rPr>
+          <w:rFonts w:asciiTheme="minorHAnsi" w:hAnsiTheme="minorHAnsi" w:cstheme="minorHAnsi"/>
+          <w:b/>
+          <w:lang w:val="pt-BR"/>
+        </w:rPr>
+        <w:t xml:space="preserve"> Screen</w:t>
       </w:r>
     </w:p>
     <w:p>
@@ -7265,15 +6724,19 @@
         <w:contextualSpacing/>
         <w:rPr>
           <w:rFonts w:asciiTheme="minorHAnsi" w:hAnsiTheme="minorHAnsi" w:cstheme="minorHAnsi"/>
-          <w:lang w:val="pt-BR"/>
-        </w:rPr>
-      </w:pPr>
-      <w:r>
-        <w:rPr>
-          <w:rFonts w:asciiTheme="minorHAnsi" w:hAnsiTheme="minorHAnsi" w:cstheme="minorHAnsi"/>
-          <w:lang w:val="pt-BR"/>
-        </w:rPr>
-        <w:t>Realização de Integração do Cadastro de fornecedor do SAP com o portal Nutrace.</w:t>
+        </w:rPr>
+      </w:pPr>
+      <w:r>
+        <w:rPr>
+          <w:rFonts w:asciiTheme="minorHAnsi" w:hAnsiTheme="minorHAnsi" w:cstheme="minorHAnsi"/>
+        </w:rPr>
+        <w:t>Integration of the SAP supplier registry</w:t>
+      </w:r>
+      <w:r>
+        <w:rPr>
+          <w:rFonts w:asciiTheme="minorHAnsi" w:hAnsiTheme="minorHAnsi" w:cstheme="minorHAnsi"/>
+        </w:rPr>
+        <w:t>.</w:t>
       </w:r>
     </w:p>
     <w:p>
@@ -7287,27 +6750,51 @@
         <w:contextualSpacing/>
         <w:rPr>
           <w:rFonts w:asciiTheme="minorHAnsi" w:hAnsiTheme="minorHAnsi" w:cstheme="minorHAnsi"/>
-          <w:lang w:val="pt-BR"/>
-        </w:rPr>
-      </w:pPr>
-      <w:r>
-        <w:rPr>
-          <w:rFonts w:asciiTheme="minorHAnsi" w:hAnsiTheme="minorHAnsi" w:cstheme="minorHAnsi"/>
-          <w:lang w:val="pt-BR"/>
-        </w:rPr>
-        <w:t>O Usuário pesquisa se o CNPJ ou CPF existe no portal; caso não exista ele deve clicar no botão importar SAP. Onde será gerado um arquivo de solicitação para o SAP com o CPF ou CNPJ pesquisado no diretório configurado pelo usuário.</w:t>
-      </w:r>
-    </w:p>
-    <w:p>
-      <w:pPr>
-        <w:ind w:left="708"/>
-        <w:rPr>
-          <w:rFonts w:asciiTheme="minorHAnsi" w:hAnsiTheme="minorHAnsi" w:cstheme="minorHAnsi"/>
-        </w:rPr>
-      </w:pPr>
-      <w:r>
-        <w:rPr>
-          <w:rFonts w:asciiTheme="minorHAnsi" w:hAnsiTheme="minorHAnsi" w:cstheme="minorHAnsi"/>
+        </w:rPr>
+      </w:pPr>
+      <w:r>
+        <w:rPr>
+          <w:rFonts w:asciiTheme="minorHAnsi" w:hAnsiTheme="minorHAnsi" w:cstheme="minorHAnsi"/>
+        </w:rPr>
+        <w:t>The user searches for the CNPJ or CPF in the portal, if those informat</w:t>
+      </w:r>
+      <w:r>
+        <w:rPr>
+          <w:rFonts w:asciiTheme="minorHAnsi" w:hAnsiTheme="minorHAnsi" w:cstheme="minorHAnsi"/>
+        </w:rPr>
+        <w:t>ions does not exists the user must import it from SAP. This process will generate a solicitation file to SAP with the CPF / CNPJ searched in the folder configured by the user.</w:t>
+      </w:r>
+    </w:p>
+    <w:p>
+      <w:pPr>
+        <w:spacing w:after="160" w:line="259" w:lineRule="auto"/>
+        <w:ind w:left="1080"/>
+        <w:contextualSpacing/>
+        <w:rPr>
+          <w:rFonts w:asciiTheme="minorHAnsi" w:hAnsiTheme="minorHAnsi" w:cstheme="minorHAnsi"/>
+          <w:noProof/>
+        </w:rPr>
+      </w:pPr>
+    </w:p>
+    <w:p>
+      <w:pPr>
+        <w:spacing w:after="160" w:line="259" w:lineRule="auto"/>
+        <w:ind w:left="1080"/>
+        <w:contextualSpacing/>
+        <w:rPr>
+          <w:rFonts w:asciiTheme="minorHAnsi" w:hAnsiTheme="minorHAnsi" w:cstheme="minorHAnsi"/>
+        </w:rPr>
+      </w:pPr>
+      <w:r>
+        <w:rPr>
+          <w:rFonts w:asciiTheme="minorHAnsi" w:hAnsiTheme="minorHAnsi" w:cstheme="minorHAnsi"/>
+          <w:noProof/>
+        </w:rPr>
+        <w:lastRenderedPageBreak/>
+        <w:t xml:space="preserve"> </w:t>
+      </w:r>
+      <w:r>
+        <w:rPr>
           <w:noProof/>
         </w:rPr>
         <w:drawing>
@@ -7365,6 +6852,15 @@
     </w:p>
     <w:p>
       <w:pPr>
+        <w:ind w:firstLine="708"/>
+        <w:rPr>
+          <w:rFonts w:asciiTheme="minorHAnsi" w:hAnsiTheme="minorHAnsi" w:cstheme="minorHAnsi"/>
+          <w:lang w:val="pt-BR"/>
+        </w:rPr>
+      </w:pPr>
+    </w:p>
+    <w:p>
+      <w:pPr>
         <w:pStyle w:val="ListParagraph"/>
         <w:numPr>
           <w:ilvl w:val="0"/>
@@ -7384,8 +6880,15 @@
           <w:b/>
           <w:lang w:val="pt-BR"/>
         </w:rPr>
-        <w:lastRenderedPageBreak/>
-        <w:t>Tela de Integração de Pedido de Faturamento</w:t>
+        <w:t>Integração de Pedido de Faturamento</w:t>
+      </w:r>
+      <w:r>
+        <w:rPr>
+          <w:rFonts w:asciiTheme="minorHAnsi" w:hAnsiTheme="minorHAnsi" w:cstheme="minorHAnsi"/>
+          <w:b/>
+          <w:lang w:val="pt-BR"/>
+        </w:rPr>
+        <w:t xml:space="preserve"> Screen</w:t>
       </w:r>
     </w:p>
     <w:p>
@@ -7399,15 +6902,31 @@
         <w:contextualSpacing/>
         <w:rPr>
           <w:rFonts w:asciiTheme="minorHAnsi" w:hAnsiTheme="minorHAnsi" w:cstheme="minorHAnsi"/>
-          <w:lang w:val="pt-BR"/>
-        </w:rPr>
-      </w:pPr>
-      <w:r>
-        <w:rPr>
-          <w:rFonts w:asciiTheme="minorHAnsi" w:hAnsiTheme="minorHAnsi" w:cstheme="minorHAnsi"/>
-          <w:lang w:val="pt-BR"/>
-        </w:rPr>
-        <w:t>Realização de Integração dos pedidos para serem faturados do portal Nutrace com o SAP;</w:t>
+        </w:rPr>
+      </w:pPr>
+      <w:r>
+        <w:rPr>
+          <w:rFonts w:asciiTheme="minorHAnsi" w:hAnsiTheme="minorHAnsi" w:cstheme="minorHAnsi"/>
+        </w:rPr>
+        <w:t xml:space="preserve">Integration </w:t>
+      </w:r>
+      <w:r>
+        <w:rPr>
+          <w:rFonts w:asciiTheme="minorHAnsi" w:hAnsiTheme="minorHAnsi" w:cstheme="minorHAnsi"/>
+        </w:rPr>
+        <w:t xml:space="preserve">of orders to be invoiced from the portal Nutrace with </w:t>
+      </w:r>
+      <w:r>
+        <w:rPr>
+          <w:rFonts w:asciiTheme="minorHAnsi" w:hAnsiTheme="minorHAnsi" w:cstheme="minorHAnsi"/>
+        </w:rPr>
+        <w:t>SAP</w:t>
+      </w:r>
+      <w:r>
+        <w:rPr>
+          <w:rFonts w:asciiTheme="minorHAnsi" w:hAnsiTheme="minorHAnsi" w:cstheme="minorHAnsi"/>
+        </w:rPr>
+        <w:t>;</w:t>
       </w:r>
     </w:p>
     <w:p>
@@ -7421,15 +6940,19 @@
         <w:contextualSpacing/>
         <w:rPr>
           <w:rFonts w:asciiTheme="minorHAnsi" w:hAnsiTheme="minorHAnsi" w:cstheme="minorHAnsi"/>
-          <w:lang w:val="pt-BR"/>
-        </w:rPr>
-      </w:pPr>
-      <w:r>
-        <w:rPr>
-          <w:rFonts w:asciiTheme="minorHAnsi" w:hAnsiTheme="minorHAnsi" w:cstheme="minorHAnsi"/>
-          <w:lang w:val="pt-BR"/>
-        </w:rPr>
-        <w:t>O usuário pesquisa pela nota ou tudo, e será mostrado os pedidos existentes para serem faturados;</w:t>
+        </w:rPr>
+      </w:pPr>
+      <w:r>
+        <w:rPr>
+          <w:rFonts w:asciiTheme="minorHAnsi" w:hAnsiTheme="minorHAnsi" w:cstheme="minorHAnsi"/>
+        </w:rPr>
+        <w:t>The user searches for the invoice or all, and will show the existing orders to be billed.</w:t>
+      </w:r>
+      <w:r>
+        <w:rPr>
+          <w:rFonts w:asciiTheme="minorHAnsi" w:hAnsiTheme="minorHAnsi" w:cstheme="minorHAnsi"/>
+        </w:rPr>
+        <w:t>;</w:t>
       </w:r>
     </w:p>
     <w:p>
@@ -7443,15 +6966,25 @@
         <w:contextualSpacing/>
         <w:rPr>
           <w:rFonts w:asciiTheme="minorHAnsi" w:hAnsiTheme="minorHAnsi" w:cstheme="minorHAnsi"/>
-          <w:lang w:val="pt-BR"/>
-        </w:rPr>
-      </w:pPr>
-      <w:r>
-        <w:rPr>
-          <w:rFonts w:asciiTheme="minorHAnsi" w:hAnsiTheme="minorHAnsi" w:cstheme="minorHAnsi"/>
-          <w:lang w:val="pt-BR"/>
-        </w:rPr>
-        <w:t>Ao clicar em exportar SAP será gerado um arquivo de remessa de pedido para ser importado pelo SAP;</w:t>
+        </w:rPr>
+      </w:pPr>
+      <w:r>
+        <w:rPr>
+          <w:rFonts w:asciiTheme="minorHAnsi" w:hAnsiTheme="minorHAnsi" w:cstheme="minorHAnsi"/>
+        </w:rPr>
+        <w:t xml:space="preserve">Clicking export SAP, the system will generate a purchase order file </w:t>
+      </w:r>
+      <w:r>
+        <w:rPr>
+          <w:rFonts w:asciiTheme="minorHAnsi" w:hAnsiTheme="minorHAnsi" w:cstheme="minorHAnsi"/>
+        </w:rPr>
+        <w:t>to be imported by SAP</w:t>
+      </w:r>
+      <w:r>
+        <w:rPr>
+          <w:rFonts w:asciiTheme="minorHAnsi" w:hAnsiTheme="minorHAnsi" w:cstheme="minorHAnsi"/>
+        </w:rPr>
+        <w:t>;</w:t>
       </w:r>
     </w:p>
     <w:p>
@@ -7542,47 +7075,20 @@
           <w:b/>
         </w:rPr>
       </w:pPr>
-      <w:proofErr w:type="spellStart"/>
-      <w:r>
-        <w:rPr>
-          <w:rFonts w:asciiTheme="minorHAnsi" w:hAnsiTheme="minorHAnsi" w:cstheme="minorHAnsi"/>
-          <w:b/>
-        </w:rPr>
-        <w:t>Tela</w:t>
-      </w:r>
-      <w:proofErr w:type="spellEnd"/>
-      <w:r>
-        <w:rPr>
-          <w:rFonts w:asciiTheme="minorHAnsi" w:hAnsiTheme="minorHAnsi" w:cstheme="minorHAnsi"/>
-          <w:b/>
-        </w:rPr>
-        <w:t xml:space="preserve"> de </w:t>
-      </w:r>
-      <w:proofErr w:type="spellStart"/>
-      <w:r>
-        <w:rPr>
-          <w:rFonts w:asciiTheme="minorHAnsi" w:hAnsiTheme="minorHAnsi" w:cstheme="minorHAnsi"/>
-          <w:b/>
-        </w:rPr>
-        <w:t>Acompanhamento</w:t>
-      </w:r>
-      <w:proofErr w:type="spellEnd"/>
-      <w:r>
-        <w:rPr>
-          <w:rFonts w:asciiTheme="minorHAnsi" w:hAnsiTheme="minorHAnsi" w:cstheme="minorHAnsi"/>
-          <w:b/>
-        </w:rPr>
-        <w:t xml:space="preserve"> de </w:t>
-      </w:r>
-      <w:proofErr w:type="spellStart"/>
-      <w:r>
-        <w:rPr>
-          <w:rFonts w:asciiTheme="minorHAnsi" w:hAnsiTheme="minorHAnsi" w:cstheme="minorHAnsi"/>
-          <w:b/>
-        </w:rPr>
-        <w:t>Pedidos</w:t>
-      </w:r>
-      <w:proofErr w:type="spellEnd"/>
+      <w:r>
+        <w:rPr>
+          <w:rFonts w:asciiTheme="minorHAnsi" w:hAnsiTheme="minorHAnsi" w:cstheme="minorHAnsi"/>
+          <w:b/>
+        </w:rPr>
+        <w:t>Acompanhamento de Pedidos</w:t>
+      </w:r>
+      <w:r>
+        <w:rPr>
+          <w:rFonts w:asciiTheme="minorHAnsi" w:hAnsiTheme="minorHAnsi" w:cstheme="minorHAnsi"/>
+          <w:b/>
+        </w:rPr>
+        <w:t xml:space="preserve"> Screen</w:t>
+      </w:r>
     </w:p>
     <w:p>
       <w:pPr>
@@ -7595,15 +7101,25 @@
         <w:contextualSpacing/>
         <w:rPr>
           <w:rFonts w:asciiTheme="minorHAnsi" w:hAnsiTheme="minorHAnsi" w:cstheme="minorHAnsi"/>
-          <w:lang w:val="pt-BR"/>
-        </w:rPr>
-      </w:pPr>
-      <w:r>
-        <w:rPr>
-          <w:rFonts w:asciiTheme="minorHAnsi" w:hAnsiTheme="minorHAnsi" w:cstheme="minorHAnsi"/>
-          <w:lang w:val="pt-BR"/>
-        </w:rPr>
-        <w:t>Nesta tela o usuário poderá acompanhar os pedidos migrados para serem faturados pelo SAP que não obtiveram resposta pelo SAP;</w:t>
+        </w:rPr>
+      </w:pPr>
+      <w:r>
+        <w:rPr>
+          <w:rFonts w:asciiTheme="minorHAnsi" w:hAnsiTheme="minorHAnsi" w:cstheme="minorHAnsi"/>
+        </w:rPr>
+        <w:t xml:space="preserve">In this screen the user can </w:t>
+      </w:r>
+      <w:r>
+        <w:rPr>
+          <w:rFonts w:asciiTheme="minorHAnsi" w:hAnsiTheme="minorHAnsi" w:cstheme="minorHAnsi"/>
+        </w:rPr>
+        <w:t>follow the migrated orders to be billed by SAP that did not not get answered by SAP</w:t>
+      </w:r>
+      <w:r>
+        <w:rPr>
+          <w:rFonts w:asciiTheme="minorHAnsi" w:hAnsiTheme="minorHAnsi" w:cstheme="minorHAnsi"/>
+        </w:rPr>
+        <w:t>;</w:t>
       </w:r>
     </w:p>
     <w:p>
@@ -7617,15 +7133,26 @@
         <w:contextualSpacing/>
         <w:rPr>
           <w:rFonts w:asciiTheme="minorHAnsi" w:hAnsiTheme="minorHAnsi" w:cstheme="minorHAnsi"/>
-          <w:lang w:val="pt-BR"/>
-        </w:rPr>
-      </w:pPr>
-      <w:r>
-        <w:rPr>
-          <w:rFonts w:asciiTheme="minorHAnsi" w:hAnsiTheme="minorHAnsi" w:cstheme="minorHAnsi"/>
-          <w:lang w:val="pt-BR"/>
-        </w:rPr>
-        <w:t>Ainda pode verificar a conexão com os sistemas e realizar importação de arquivos de retorno manualmente;</w:t>
+        </w:rPr>
+      </w:pPr>
+      <w:r>
+        <w:rPr>
+          <w:rFonts w:asciiTheme="minorHAnsi" w:hAnsiTheme="minorHAnsi" w:cstheme="minorHAnsi"/>
+        </w:rPr>
+        <w:lastRenderedPageBreak/>
+        <w:t xml:space="preserve">You can still check the connection to the systems and perform import of </w:t>
+      </w:r>
+      <w:r>
+        <w:rPr>
+          <w:rFonts w:asciiTheme="minorHAnsi" w:hAnsiTheme="minorHAnsi" w:cstheme="minorHAnsi"/>
+        </w:rPr>
+        <w:t>return files manually</w:t>
+      </w:r>
+      <w:r>
+        <w:rPr>
+          <w:rFonts w:asciiTheme="minorHAnsi" w:hAnsiTheme="minorHAnsi" w:cstheme="minorHAnsi"/>
+        </w:rPr>
+        <w:t>;</w:t>
       </w:r>
     </w:p>
     <w:p>
@@ -7639,15 +7166,25 @@
         <w:contextualSpacing/>
         <w:rPr>
           <w:rFonts w:asciiTheme="minorHAnsi" w:hAnsiTheme="minorHAnsi" w:cstheme="minorHAnsi"/>
-          <w:lang w:val="pt-BR"/>
-        </w:rPr>
-      </w:pPr>
-      <w:r>
-        <w:rPr>
-          <w:rFonts w:asciiTheme="minorHAnsi" w:hAnsiTheme="minorHAnsi" w:cstheme="minorHAnsi"/>
-          <w:lang w:val="pt-BR"/>
-        </w:rPr>
-        <w:t>Verificar Conexão MySQL: Verifica se a conexão com o servidor MySQL (portal Nutrace) está funcionando;</w:t>
+        </w:rPr>
+      </w:pPr>
+      <w:r>
+        <w:rPr>
+          <w:rFonts w:asciiTheme="minorHAnsi" w:hAnsiTheme="minorHAnsi" w:cstheme="minorHAnsi"/>
+        </w:rPr>
+        <w:t xml:space="preserve">Verify MySQL Connection: Checks if the connection to the MySQL server </w:t>
+      </w:r>
+      <w:r>
+        <w:rPr>
+          <w:rFonts w:asciiTheme="minorHAnsi" w:hAnsiTheme="minorHAnsi" w:cstheme="minorHAnsi"/>
+        </w:rPr>
+        <w:t>(Nutrace portal) is working</w:t>
+      </w:r>
+      <w:r>
+        <w:rPr>
+          <w:rFonts w:asciiTheme="minorHAnsi" w:hAnsiTheme="minorHAnsi" w:cstheme="minorHAnsi"/>
+        </w:rPr>
+        <w:t>;</w:t>
       </w:r>
     </w:p>
     <w:p>
@@ -7661,15 +7198,37 @@
         <w:contextualSpacing/>
         <w:rPr>
           <w:rFonts w:asciiTheme="minorHAnsi" w:hAnsiTheme="minorHAnsi" w:cstheme="minorHAnsi"/>
-          <w:lang w:val="pt-BR"/>
-        </w:rPr>
-      </w:pPr>
-      <w:r>
-        <w:rPr>
-          <w:rFonts w:asciiTheme="minorHAnsi" w:hAnsiTheme="minorHAnsi" w:cstheme="minorHAnsi"/>
-          <w:lang w:val="pt-BR"/>
-        </w:rPr>
-        <w:t>Verificar Conexão SQL Server: Verifica se a conexão com o servidor SQL Server (FeedSystem Estoque) está funcionando;</w:t>
+        </w:rPr>
+      </w:pPr>
+      <w:r>
+        <w:rPr>
+          <w:rFonts w:asciiTheme="minorHAnsi" w:hAnsiTheme="minorHAnsi" w:cstheme="minorHAnsi"/>
+        </w:rPr>
+        <w:t>Verify the SQLServer Connection</w:t>
+      </w:r>
+      <w:r>
+        <w:rPr>
+          <w:rFonts w:asciiTheme="minorHAnsi" w:hAnsiTheme="minorHAnsi" w:cstheme="minorHAnsi"/>
+        </w:rPr>
+        <w:t xml:space="preserve">: </w:t>
+      </w:r>
+      <w:r>
+        <w:rPr>
+          <w:rFonts w:asciiTheme="minorHAnsi" w:hAnsiTheme="minorHAnsi" w:cstheme="minorHAnsi"/>
+        </w:rPr>
+        <w:t xml:space="preserve">Checks whether the connection to the </w:t>
+      </w:r>
+      <w:r>
+        <w:rPr>
+          <w:rFonts w:asciiTheme="minorHAnsi" w:hAnsiTheme="minorHAnsi" w:cstheme="minorHAnsi"/>
+        </w:rPr>
+        <w:t>SQL Server (FeedSystem inventory) is working</w:t>
+      </w:r>
+      <w:r>
+        <w:rPr>
+          <w:rFonts w:asciiTheme="minorHAnsi" w:hAnsiTheme="minorHAnsi" w:cstheme="minorHAnsi"/>
+        </w:rPr>
+        <w:t>;</w:t>
       </w:r>
     </w:p>
     <w:p>
@@ -7683,15 +7242,37 @@
         <w:contextualSpacing/>
         <w:rPr>
           <w:rFonts w:asciiTheme="minorHAnsi" w:hAnsiTheme="minorHAnsi" w:cstheme="minorHAnsi"/>
-          <w:lang w:val="pt-BR"/>
-        </w:rPr>
-      </w:pPr>
-      <w:r>
-        <w:rPr>
-          <w:rFonts w:asciiTheme="minorHAnsi" w:hAnsiTheme="minorHAnsi" w:cstheme="minorHAnsi"/>
-          <w:lang w:val="pt-BR"/>
-        </w:rPr>
-        <w:t>Carregar Pedidos: Carrega os pedidos os pedidos migrados para serem faturados pelo SAP que não obtiveram resposta pelo SAP;</w:t>
+        </w:rPr>
+      </w:pPr>
+      <w:r>
+        <w:rPr>
+          <w:rFonts w:asciiTheme="minorHAnsi" w:hAnsiTheme="minorHAnsi" w:cstheme="minorHAnsi"/>
+        </w:rPr>
+        <w:t>Load Orders</w:t>
+      </w:r>
+      <w:r>
+        <w:rPr>
+          <w:rFonts w:asciiTheme="minorHAnsi" w:hAnsiTheme="minorHAnsi" w:cstheme="minorHAnsi"/>
+        </w:rPr>
+        <w:t xml:space="preserve">: </w:t>
+      </w:r>
+      <w:r>
+        <w:rPr>
+          <w:rFonts w:asciiTheme="minorHAnsi" w:hAnsiTheme="minorHAnsi" w:cstheme="minorHAnsi"/>
+        </w:rPr>
+        <w:t xml:space="preserve">Load orders for migrated orders to be invoiced by SAP </w:t>
+      </w:r>
+      <w:r>
+        <w:rPr>
+          <w:rFonts w:asciiTheme="minorHAnsi" w:hAnsiTheme="minorHAnsi" w:cstheme="minorHAnsi"/>
+        </w:rPr>
+        <w:t>that have not been answered by SAP</w:t>
+      </w:r>
+      <w:r>
+        <w:rPr>
+          <w:rFonts w:asciiTheme="minorHAnsi" w:hAnsiTheme="minorHAnsi" w:cstheme="minorHAnsi"/>
+        </w:rPr>
+        <w:t>;</w:t>
       </w:r>
     </w:p>
     <w:p>
@@ -7705,15 +7286,37 @@
         <w:contextualSpacing/>
         <w:rPr>
           <w:rFonts w:asciiTheme="minorHAnsi" w:hAnsiTheme="minorHAnsi" w:cstheme="minorHAnsi"/>
-          <w:lang w:val="pt-BR"/>
-        </w:rPr>
-      </w:pPr>
-      <w:r>
-        <w:rPr>
-          <w:rFonts w:asciiTheme="minorHAnsi" w:hAnsiTheme="minorHAnsi" w:cstheme="minorHAnsi"/>
-          <w:lang w:val="pt-BR"/>
-        </w:rPr>
-        <w:t>Verificar Arquivos e Atualizar Portal: Verifica os arquivos de retorno do SAP e atualiza no Portal os itens não atualizados;</w:t>
+        </w:rPr>
+      </w:pPr>
+      <w:r>
+        <w:rPr>
+          <w:rFonts w:asciiTheme="minorHAnsi" w:hAnsiTheme="minorHAnsi" w:cstheme="minorHAnsi"/>
+        </w:rPr>
+        <w:t>Check files and Portal update</w:t>
+      </w:r>
+      <w:r>
+        <w:rPr>
+          <w:rFonts w:asciiTheme="minorHAnsi" w:hAnsiTheme="minorHAnsi" w:cstheme="minorHAnsi"/>
+        </w:rPr>
+        <w:t xml:space="preserve">: </w:t>
+      </w:r>
+      <w:r>
+        <w:rPr>
+          <w:rFonts w:asciiTheme="minorHAnsi" w:hAnsiTheme="minorHAnsi" w:cstheme="minorHAnsi"/>
+        </w:rPr>
+        <w:t xml:space="preserve">Check the SAP return files and update </w:t>
+      </w:r>
+      <w:r>
+        <w:rPr>
+          <w:rFonts w:asciiTheme="minorHAnsi" w:hAnsiTheme="minorHAnsi" w:cstheme="minorHAnsi"/>
+        </w:rPr>
+        <w:t>the non-updated items in the Poral</w:t>
+      </w:r>
+      <w:r>
+        <w:rPr>
+          <w:rFonts w:asciiTheme="minorHAnsi" w:hAnsiTheme="minorHAnsi" w:cstheme="minorHAnsi"/>
+        </w:rPr>
+        <w:t>;</w:t>
       </w:r>
     </w:p>
     <w:p>
@@ -7728,7 +7331,6 @@
           <w:rFonts w:asciiTheme="minorHAnsi" w:hAnsiTheme="minorHAnsi" w:cstheme="minorHAnsi"/>
           <w:noProof/>
         </w:rPr>
-        <w:lastRenderedPageBreak/>
         <w:drawing>
           <wp:inline distT="0" distB="0" distL="0" distR="0" wp14:anchorId="09ACB40A" wp14:editId="418398FB">
             <wp:extent cx="5996500" cy="3581400"/>
@@ -7812,7 +7414,15 @@
           <w:b/>
           <w:lang w:val="pt-BR"/>
         </w:rPr>
-        <w:t>Tela de Configuração de Integração de Pedido</w:t>
+        <w:t>Configuração de Integração de Pedido</w:t>
+      </w:r>
+      <w:r>
+        <w:rPr>
+          <w:rFonts w:asciiTheme="minorHAnsi" w:hAnsiTheme="minorHAnsi" w:cstheme="minorHAnsi"/>
+          <w:b/>
+          <w:lang w:val="pt-BR"/>
+        </w:rPr>
+        <w:t xml:space="preserve"> Screen</w:t>
       </w:r>
     </w:p>
     <w:p>
@@ -7826,15 +7436,19 @@
         <w:contextualSpacing/>
         <w:rPr>
           <w:rFonts w:asciiTheme="minorHAnsi" w:hAnsiTheme="minorHAnsi" w:cstheme="minorHAnsi"/>
-          <w:lang w:val="pt-BR"/>
-        </w:rPr>
-      </w:pPr>
-      <w:r>
-        <w:rPr>
-          <w:rFonts w:asciiTheme="minorHAnsi" w:hAnsiTheme="minorHAnsi" w:cstheme="minorHAnsi"/>
-          <w:lang w:val="pt-BR"/>
-        </w:rPr>
-        <w:t>Configura os parâmetros de Integração de Pedidos;</w:t>
+        </w:rPr>
+      </w:pPr>
+      <w:r>
+        <w:rPr>
+          <w:rFonts w:asciiTheme="minorHAnsi" w:hAnsiTheme="minorHAnsi" w:cstheme="minorHAnsi"/>
+        </w:rPr>
+        <w:t>Config the parameters in the requests integration</w:t>
+      </w:r>
+      <w:r>
+        <w:rPr>
+          <w:rFonts w:asciiTheme="minorHAnsi" w:hAnsiTheme="minorHAnsi" w:cstheme="minorHAnsi"/>
+        </w:rPr>
+        <w:t>;</w:t>
       </w:r>
     </w:p>
     <w:p>
@@ -7848,15 +7462,25 @@
         <w:contextualSpacing/>
         <w:rPr>
           <w:rFonts w:asciiTheme="minorHAnsi" w:hAnsiTheme="minorHAnsi" w:cstheme="minorHAnsi"/>
-          <w:lang w:val="pt-BR"/>
-        </w:rPr>
-      </w:pPr>
-      <w:r>
-        <w:rPr>
-          <w:rFonts w:asciiTheme="minorHAnsi" w:hAnsiTheme="minorHAnsi" w:cstheme="minorHAnsi"/>
-          <w:lang w:val="pt-BR"/>
-        </w:rPr>
-        <w:t>Tempo de Leitura: Tempo em que a aplicação verifica se tem arquivo de retorno;</w:t>
+        </w:rPr>
+      </w:pPr>
+      <w:r>
+        <w:rPr>
+          <w:rFonts w:asciiTheme="minorHAnsi" w:hAnsiTheme="minorHAnsi" w:cstheme="minorHAnsi"/>
+        </w:rPr>
+        <w:t xml:space="preserve">Tempo de Leitura: </w:t>
+      </w:r>
+      <w:r>
+        <w:rPr>
+          <w:rFonts w:asciiTheme="minorHAnsi" w:hAnsiTheme="minorHAnsi" w:cstheme="minorHAnsi"/>
+        </w:rPr>
+        <w:t>The time that the application will verify for new files</w:t>
+      </w:r>
+      <w:r>
+        <w:rPr>
+          <w:rFonts w:asciiTheme="minorHAnsi" w:hAnsiTheme="minorHAnsi" w:cstheme="minorHAnsi"/>
+        </w:rPr>
+        <w:t>;</w:t>
       </w:r>
     </w:p>
     <w:p>
@@ -7870,15 +7494,31 @@
         <w:contextualSpacing/>
         <w:rPr>
           <w:rFonts w:asciiTheme="minorHAnsi" w:hAnsiTheme="minorHAnsi" w:cstheme="minorHAnsi"/>
-          <w:lang w:val="pt-BR"/>
-        </w:rPr>
-      </w:pPr>
-      <w:r>
-        <w:rPr>
-          <w:rFonts w:asciiTheme="minorHAnsi" w:hAnsiTheme="minorHAnsi" w:cstheme="minorHAnsi"/>
-          <w:lang w:val="pt-BR"/>
-        </w:rPr>
-        <w:t>Pasta Integração Envio: Diretório onde o sistema salva o arquivo de remessa de Pedido;</w:t>
+        </w:rPr>
+      </w:pPr>
+      <w:r>
+        <w:rPr>
+          <w:rFonts w:asciiTheme="minorHAnsi" w:hAnsiTheme="minorHAnsi" w:cstheme="minorHAnsi"/>
+        </w:rPr>
+        <w:t xml:space="preserve">Pasta Integração Envio: </w:t>
+      </w:r>
+      <w:r>
+        <w:rPr>
+          <w:rFonts w:asciiTheme="minorHAnsi" w:hAnsiTheme="minorHAnsi" w:cstheme="minorHAnsi"/>
+        </w:rPr>
+        <w:t xml:space="preserve">Directory where the system saves the order </w:t>
+      </w:r>
+      <w:r>
+        <w:rPr>
+          <w:rFonts w:asciiTheme="minorHAnsi" w:hAnsiTheme="minorHAnsi" w:cstheme="minorHAnsi"/>
+        </w:rPr>
+        <w:t>delivery file</w:t>
+      </w:r>
+      <w:r>
+        <w:rPr>
+          <w:rFonts w:asciiTheme="minorHAnsi" w:hAnsiTheme="minorHAnsi" w:cstheme="minorHAnsi"/>
+        </w:rPr>
+        <w:t>;</w:t>
       </w:r>
     </w:p>
     <w:p>
@@ -7892,30 +7532,33 @@
         <w:contextualSpacing/>
         <w:rPr>
           <w:rFonts w:asciiTheme="minorHAnsi" w:hAnsiTheme="minorHAnsi" w:cstheme="minorHAnsi"/>
-          <w:lang w:val="pt-BR"/>
-        </w:rPr>
-      </w:pPr>
-      <w:r>
-        <w:rPr>
-          <w:rFonts w:asciiTheme="minorHAnsi" w:hAnsiTheme="minorHAnsi" w:cstheme="minorHAnsi"/>
-          <w:lang w:val="pt-BR"/>
-        </w:rPr>
-        <w:t xml:space="preserve">Pasta Integração Retorno: Diretório onde o lê os arquivos de retorno do SAP para integração com o portal Nutrace e o </w:t>
-      </w:r>
-      <w:r>
-        <w:rPr>
-          <w:rFonts w:asciiTheme="minorHAnsi" w:hAnsiTheme="minorHAnsi" w:cstheme="minorHAnsi"/>
-          <w:i/>
-          <w:lang w:val="pt-BR"/>
-        </w:rPr>
-        <w:t>FeedSystem</w:t>
-      </w:r>
-      <w:r>
-        <w:rPr>
-          <w:rFonts w:asciiTheme="minorHAnsi" w:hAnsiTheme="minorHAnsi" w:cstheme="minorHAnsi"/>
-          <w:lang w:val="pt-BR"/>
-        </w:rPr>
-        <w:t xml:space="preserve"> Estoque;</w:t>
+        </w:rPr>
+      </w:pPr>
+      <w:r>
+        <w:rPr>
+          <w:rFonts w:asciiTheme="minorHAnsi" w:hAnsiTheme="minorHAnsi" w:cstheme="minorHAnsi"/>
+        </w:rPr>
+        <w:t xml:space="preserve">Pasta Integração Retorno: </w:t>
+      </w:r>
+      <w:r>
+        <w:rPr>
+          <w:rFonts w:asciiTheme="minorHAnsi" w:hAnsiTheme="minorHAnsi" w:cstheme="minorHAnsi"/>
+        </w:rPr>
+        <w:t>Directory where the application reads the files</w:t>
+      </w:r>
+      <w:r>
+        <w:rPr>
+          <w:rFonts w:asciiTheme="minorHAnsi" w:hAnsiTheme="minorHAnsi" w:cstheme="minorHAnsi"/>
+        </w:rPr>
+        <w:t xml:space="preserve"> for the integration with de Portal Nutrace and FeedSystem</w:t>
+      </w:r>
+      <w:bookmarkStart w:id="0" w:name="_GoBack"/>
+      <w:bookmarkEnd w:id="0"/>
+      <w:r>
+        <w:rPr>
+          <w:rFonts w:asciiTheme="minorHAnsi" w:hAnsiTheme="minorHAnsi" w:cstheme="minorHAnsi"/>
+        </w:rPr>
+        <w:t>;</w:t>
       </w:r>
     </w:p>
     <w:p>
@@ -7930,6 +7573,7 @@
           <w:rFonts w:asciiTheme="minorHAnsi" w:hAnsiTheme="minorHAnsi" w:cstheme="minorHAnsi"/>
           <w:noProof/>
         </w:rPr>
+        <w:lastRenderedPageBreak/>
         <w:drawing>
           <wp:inline distT="0" distB="0" distL="0" distR="0" wp14:anchorId="7090BB9C" wp14:editId="7B7A351F">
             <wp:extent cx="5400040" cy="1606436"/>
@@ -8077,7 +7721,6 @@
           <w:b/>
           <w:lang w:val="pt-BR"/>
         </w:rPr>
-        <w:lastRenderedPageBreak/>
         <w:t>Tela de Configuração de Integração de Fornecedor</w:t>
       </w:r>
     </w:p>
@@ -8389,6 +8032,7 @@
           <w:rFonts w:asciiTheme="minorHAnsi" w:hAnsiTheme="minorHAnsi" w:cstheme="minorHAnsi"/>
           <w:noProof/>
         </w:rPr>
+        <w:lastRenderedPageBreak/>
         <w:drawing>
           <wp:inline distT="0" distB="0" distL="0" distR="0" wp14:anchorId="66BBA63D" wp14:editId="47E55823">
             <wp:extent cx="5400040" cy="1377941"/>
@@ -8557,7 +8201,6 @@
           <w:b/>
           <w:lang w:val="pt-BR"/>
         </w:rPr>
-        <w:lastRenderedPageBreak/>
         <w:t>Tela de Configuração de Leitura de Arquivo de Fornecedor</w:t>
       </w:r>
     </w:p>
@@ -8811,19 +8454,11 @@
           <w:rFonts w:asciiTheme="minorHAnsi" w:hAnsiTheme="minorHAnsi" w:cstheme="minorHAnsi"/>
         </w:rPr>
       </w:pPr>
-      <w:proofErr w:type="spellStart"/>
-      <w:r>
-        <w:rPr>
-          <w:rFonts w:asciiTheme="minorHAnsi" w:hAnsiTheme="minorHAnsi" w:cstheme="minorHAnsi"/>
-        </w:rPr>
-        <w:t>Processos</w:t>
-      </w:r>
-      <w:proofErr w:type="spellEnd"/>
-      <w:r>
-        <w:rPr>
-          <w:rFonts w:asciiTheme="minorHAnsi" w:hAnsiTheme="minorHAnsi" w:cstheme="minorHAnsi"/>
-        </w:rPr>
-        <w:t>:</w:t>
+      <w:r>
+        <w:rPr>
+          <w:rFonts w:asciiTheme="minorHAnsi" w:hAnsiTheme="minorHAnsi" w:cstheme="minorHAnsi"/>
+        </w:rPr>
+        <w:t>Processos:</w:t>
       </w:r>
     </w:p>
     <w:p>
@@ -8869,7 +8504,15 @@
           <w:rFonts w:asciiTheme="minorHAnsi" w:hAnsiTheme="minorHAnsi" w:cstheme="minorHAnsi"/>
           <w:lang w:val="pt-BR"/>
         </w:rPr>
-        <w:t>O sistema verifica de tempo em tempo de acordo com as configurações de parâmetros um diretório pré-definido os arquivos de retorno de pedido e atualiza o portal Nutrace e realiza entrada no estoque caso o arquivo de retorno esteja com status de criado no SAP.</w:t>
+        <w:t xml:space="preserve">O sistema verifica de tempo em tempo de acordo com as configurações de parâmetros um diretório pré-definido os arquivos de retorno de pedido e atualiza o portal Nutrace e </w:t>
+      </w:r>
+      <w:r>
+        <w:rPr>
+          <w:rFonts w:asciiTheme="minorHAnsi" w:hAnsiTheme="minorHAnsi" w:cstheme="minorHAnsi"/>
+          <w:lang w:val="pt-BR"/>
+        </w:rPr>
+        <w:lastRenderedPageBreak/>
+        <w:t>realiza entrada no estoque caso o arquivo de retorno esteja com status de criado no SAP.</w:t>
       </w:r>
     </w:p>
     <w:p>
@@ -9445,7 +9088,6 @@
           <w:szCs w:val="28"/>
         </w:rPr>
       </w:pPr>
-      <w:proofErr w:type="spellStart"/>
       <w:r>
         <w:rPr>
           <w:rFonts w:asciiTheme="minorHAnsi" w:hAnsiTheme="minorHAnsi" w:cstheme="minorHAnsi"/>
@@ -9453,50 +9095,8 @@
           <w:sz w:val="28"/>
           <w:szCs w:val="28"/>
         </w:rPr>
-        <w:lastRenderedPageBreak/>
-        <w:t>Integração</w:t>
-      </w:r>
-      <w:proofErr w:type="spellEnd"/>
-      <w:r>
-        <w:rPr>
-          <w:rFonts w:asciiTheme="minorHAnsi" w:hAnsiTheme="minorHAnsi" w:cstheme="minorHAnsi"/>
-          <w:b/>
-          <w:sz w:val="28"/>
-          <w:szCs w:val="28"/>
-        </w:rPr>
-        <w:t xml:space="preserve"> </w:t>
-      </w:r>
-      <w:proofErr w:type="spellStart"/>
-      <w:r>
-        <w:rPr>
-          <w:rFonts w:asciiTheme="minorHAnsi" w:hAnsiTheme="minorHAnsi" w:cstheme="minorHAnsi"/>
-          <w:b/>
-          <w:sz w:val="28"/>
-          <w:szCs w:val="28"/>
-        </w:rPr>
-        <w:t>Nutrace</w:t>
-      </w:r>
-      <w:proofErr w:type="spellEnd"/>
-      <w:r>
-        <w:rPr>
-          <w:rFonts w:asciiTheme="minorHAnsi" w:hAnsiTheme="minorHAnsi" w:cstheme="minorHAnsi"/>
-          <w:b/>
-          <w:sz w:val="28"/>
-          <w:szCs w:val="28"/>
-        </w:rPr>
-        <w:t xml:space="preserve"> </w:t>
-      </w:r>
-      <w:proofErr w:type="spellStart"/>
-      <w:r>
-        <w:rPr>
-          <w:rFonts w:asciiTheme="minorHAnsi" w:hAnsiTheme="minorHAnsi" w:cstheme="minorHAnsi"/>
-          <w:b/>
-          <w:sz w:val="28"/>
-          <w:szCs w:val="28"/>
-        </w:rPr>
-        <w:t>Serviço</w:t>
-      </w:r>
-      <w:proofErr w:type="spellEnd"/>
+        <w:t>Integração Nutrace Serviço</w:t>
+      </w:r>
     </w:p>
     <w:p>
       <w:pPr>
@@ -9730,7 +9330,7 @@
         <w:noProof/>
         <w:szCs w:val="16"/>
       </w:rPr>
-      <w:t>3</w:t>
+      <w:t>4</w:t>
     </w:r>
     <w:r>
       <w:rPr>
@@ -13885,7 +13485,7 @@
 </file>
 
 <file path=customXml/itemProps5.xml><?xml version="1.0" encoding="utf-8"?>
-<ds:datastoreItem xmlns:ds="http://schemas.openxmlformats.org/officeDocument/2006/customXml" ds:itemID="{F43D4AF6-F1E1-4D7E-AF35-40A4ADA75C32}">
+<ds:datastoreItem xmlns:ds="http://schemas.openxmlformats.org/officeDocument/2006/customXml" ds:itemID="{563BF0B7-857F-4B89-B5C9-A5E89E74DD15}">
   <ds:schemaRefs>
     <ds:schemaRef ds:uri="http://schemas.openxmlformats.org/officeDocument/2006/bibliography"/>
   </ds:schemaRefs>

</xml_diff>